<commit_message>
Upload correct files to Github and mark old files as wrong
original files were uploaded into Github and revisions weren’t saved
into correct files and uploaded.  Marked old CSS and html files as
wrong and uploaded correct files into GitHub.
</commit_message>
<xml_diff>
--- a/pemberton-linda-project2/Project 2 Links/Links for Project 2 in DWS1.docx
+++ b/pemberton-linda-project2/Project 2 Links/Links for Project 2 in DWS1.docx
@@ -35,7 +35,7 @@
           <w:rPr>
             <w:rStyle w:val="Hyperlink"/>
           </w:rPr>
-          <w:t>http://lbpemberton.github.io/dws1/Pemberton-Linda-project2/</w:t>
+          <w:t>http://lbpemberton.github.io/dws1/pemberton-linda-project2/</w:t>
         </w:r>
       </w:hyperlink>
     </w:p>
@@ -61,11 +61,10 @@
       <w:r>
         <w:t>https://github.com/lbpemberton/dws1/tree/gh-pages</w:t>
       </w:r>
-    </w:p>
-    <w:p>
       <w:bookmarkStart w:id="0" w:name="_GoBack"/>
       <w:bookmarkEnd w:id="0"/>
     </w:p>
+    <w:p/>
     <w:sectPr>
       <w:pgSz w:w="12240" w:h="15840"/>
       <w:pgMar w:top="1440" w:right="1800" w:bottom="1440" w:left="1800" w:header="720" w:footer="720" w:gutter="0"/>
@@ -295,6 +294,18 @@
       <w:szCs w:val="21"/>
     </w:rPr>
   </w:style>
+  <w:style w:type="character" w:styleId="FollowedHyperlink">
+    <w:name w:val="FollowedHyperlink"/>
+    <w:basedOn w:val="DefaultParagraphFont"/>
+    <w:uiPriority w:val="99"/>
+    <w:semiHidden/>
+    <w:unhideWhenUsed/>
+    <w:rsid w:val="00BA71D7"/>
+    <w:rPr>
+      <w:color w:val="800080" w:themeColor="followedHyperlink"/>
+      <w:u w:val="single"/>
+    </w:rPr>
+  </w:style>
 </w:styles>
 </file>
 
@@ -517,6 +528,18 @@
       <w:szCs w:val="21"/>
     </w:rPr>
   </w:style>
+  <w:style w:type="character" w:styleId="FollowedHyperlink">
+    <w:name w:val="FollowedHyperlink"/>
+    <w:basedOn w:val="DefaultParagraphFont"/>
+    <w:uiPriority w:val="99"/>
+    <w:semiHidden/>
+    <w:unhideWhenUsed/>
+    <w:rsid w:val="00BA71D7"/>
+    <w:rPr>
+      <w:color w:val="800080" w:themeColor="followedHyperlink"/>
+      <w:u w:val="single"/>
+    </w:rPr>
+  </w:style>
 </w:styles>
 </file>
 

</xml_diff>